<commit_message>
More readable version of the frontend exam reading list. More links added to it
</commit_message>
<xml_diff>
--- a/Frontend_ExamReadingList_2021_11_25.docx
+++ b/Frontend_ExamReadingList_2021_11_25.docx
@@ -98,7 +98,21 @@
           <w:sz w:val="28"/>
           <w:lang w:val="en-US"/>
         </w:rPr>
-        <w:t xml:space="preserve">25 </w:t>
+        <w:t>2</w:t>
+      </w:r>
+      <w:r>
+        <w:rPr>
+          <w:sz w:val="28"/>
+          <w:lang w:val="en-US"/>
+        </w:rPr>
+        <w:t>7</w:t>
+      </w:r>
+      <w:r>
+        <w:rPr>
+          <w:sz w:val="28"/>
+          <w:lang w:val="en-US"/>
+        </w:rPr>
+        <w:t xml:space="preserve"> </w:t>
       </w:r>
       <w:r>
         <w:rPr>
@@ -141,18 +155,24 @@
           <w:sz w:val="28"/>
           <w:lang w:val="en-US"/>
         </w:rPr>
-        <w:t xml:space="preserve"> 0.</w:t>
-      </w:r>
-      <w:r>
-        <w:rPr>
-          <w:i/>
-          <w:sz w:val="28"/>
-          <w:lang w:val="en-US"/>
-        </w:rPr>
-        <w:t>9</w:t>
-      </w:r>
-      <w:bookmarkStart w:id="0" w:name="_GoBack"/>
-      <w:bookmarkEnd w:id="0"/>
+        <w:t xml:space="preserve"> </w:t>
+      </w:r>
+      <w:r>
+        <w:rPr>
+          <w:i/>
+          <w:sz w:val="28"/>
+          <w:lang w:val="en-US"/>
+        </w:rPr>
+        <w:t>1.</w:t>
+      </w:r>
+      <w:r>
+        <w:rPr>
+          <w:i/>
+          <w:sz w:val="28"/>
+          <w:lang w:val="en-US"/>
+        </w:rPr>
+        <w:t>0</w:t>
+      </w:r>
     </w:p>
     <w:p>
       <w:pPr>
@@ -174,6 +194,11 @@
     </w:p>
     <w:p>
       <w:pPr>
+        <w:pStyle w:val="ListParagraph"/>
+        <w:numPr>
+          <w:ilvl w:val="0"/>
+          <w:numId w:val="13"/>
+        </w:numPr>
         <w:spacing w:after="120" w:line="240" w:lineRule="auto"/>
         <w:rPr>
           <w:sz w:val="36"/>
@@ -338,6 +363,11 @@
     </w:p>
     <w:p>
       <w:pPr>
+        <w:pStyle w:val="ListParagraph"/>
+        <w:numPr>
+          <w:ilvl w:val="0"/>
+          <w:numId w:val="13"/>
+        </w:numPr>
         <w:spacing w:after="120" w:line="240" w:lineRule="auto"/>
         <w:rPr>
           <w:i/>
@@ -862,6 +892,11 @@
     </w:p>
     <w:p>
       <w:pPr>
+        <w:pStyle w:val="ListParagraph"/>
+        <w:numPr>
+          <w:ilvl w:val="0"/>
+          <w:numId w:val="13"/>
+        </w:numPr>
         <w:spacing w:after="120" w:line="240" w:lineRule="auto"/>
         <w:rPr>
           <w:i/>
@@ -872,14 +907,6 @@
       </w:pPr>
       <w:r>
         <w:rPr>
-          <w:i/>
-          <w:sz w:val="28"/>
-          <w:lang w:val="en-US"/>
-        </w:rPr>
-        <w:br/>
-      </w:r>
-      <w:r>
-        <w:rPr>
           <w:b/>
           <w:sz w:val="36"/>
           <w:szCs w:val="36"/>
@@ -898,20 +925,34 @@
     </w:p>
     <w:p>
       <w:pPr>
-        <w:spacing w:after="120" w:line="240" w:lineRule="auto"/>
-        <w:rPr>
-          <w:i/>
-          <w:sz w:val="28"/>
-          <w:lang w:val="en-US"/>
-        </w:rPr>
-      </w:pPr>
-      <w:r>
-        <w:rPr>
-          <w:i/>
-          <w:sz w:val="28"/>
-          <w:lang w:val="en-US"/>
-        </w:rPr>
-        <w:t xml:space="preserve">- React hooks basics   </w:t>
+        <w:pStyle w:val="ListParagraph"/>
+        <w:numPr>
+          <w:ilvl w:val="0"/>
+          <w:numId w:val="14"/>
+        </w:numPr>
+        <w:spacing w:after="120" w:line="240" w:lineRule="auto"/>
+        <w:rPr>
+          <w:i/>
+          <w:sz w:val="28"/>
+          <w:lang w:val="en-US"/>
+        </w:rPr>
+      </w:pPr>
+      <w:r>
+        <w:rPr>
+          <w:i/>
+          <w:sz w:val="28"/>
+          <w:u w:val="single"/>
+          <w:lang w:val="en-US"/>
+        </w:rPr>
+        <w:t>React hooks basics</w:t>
+      </w:r>
+      <w:r>
+        <w:rPr>
+          <w:i/>
+          <w:sz w:val="28"/>
+          <w:lang w:val="en-US"/>
+        </w:rPr>
+        <w:t xml:space="preserve">   </w:t>
       </w:r>
       <w:proofErr w:type="gramStart"/>
       <w:r>
@@ -931,16 +972,6 @@
         </w:rPr>
         <w:t>recap also the ES object destructor assignment if needed)</w:t>
       </w:r>
-    </w:p>
-    <w:p>
-      <w:pPr>
-        <w:spacing w:after="120" w:line="240" w:lineRule="auto"/>
-        <w:rPr>
-          <w:i/>
-          <w:sz w:val="28"/>
-          <w:lang w:val="en-US"/>
-        </w:rPr>
-      </w:pPr>
     </w:p>
     <w:p>
       <w:pPr>
@@ -956,7 +987,8 @@
           <w:rPr>
             <w:rStyle w:val="Hyperlink"/>
             <w:i/>
-            <w:sz w:val="28"/>
+            <w:sz w:val="24"/>
+            <w:szCs w:val="24"/>
             <w:lang w:val="en-US"/>
           </w:rPr>
           <w:t>https://youtu.be/mxK8b99iJTg?t=40</w:t>
@@ -1042,16 +1074,6 @@
           <w:lang w:val="en-US"/>
         </w:rPr>
       </w:pPr>
-    </w:p>
-    <w:p>
-      <w:pPr>
-        <w:spacing w:after="120" w:line="240" w:lineRule="auto"/>
-        <w:rPr>
-          <w:i/>
-          <w:sz w:val="28"/>
-          <w:lang w:val="en-US"/>
-        </w:rPr>
-      </w:pPr>
       <w:r>
         <w:rPr>
           <w:i/>
@@ -1065,7 +1087,8 @@
           <w:rPr>
             <w:rStyle w:val="Hyperlink"/>
             <w:i/>
-            <w:sz w:val="28"/>
+            <w:sz w:val="24"/>
+            <w:szCs w:val="24"/>
             <w:lang w:val="en-US"/>
           </w:rPr>
           <w:t>https://reactjs.org/docs/hooks-intro.html</w:t>
@@ -1085,7 +1108,8 @@
         <w:spacing w:after="120" w:line="240" w:lineRule="auto"/>
         <w:rPr>
           <w:i/>
-          <w:sz w:val="28"/>
+          <w:sz w:val="24"/>
+          <w:szCs w:val="24"/>
           <w:lang w:val="en-US"/>
         </w:rPr>
       </w:pPr>
@@ -1094,7 +1118,8 @@
           <w:rPr>
             <w:rStyle w:val="Hyperlink"/>
             <w:i/>
-            <w:sz w:val="28"/>
+            <w:sz w:val="24"/>
+            <w:szCs w:val="24"/>
             <w:lang w:val="en-US"/>
           </w:rPr>
           <w:t>https://youtu.be/dpw9EHDh2bM?t=1061</w:t>
@@ -1103,18 +1128,11 @@
       <w:r>
         <w:rPr>
           <w:i/>
-          <w:sz w:val="28"/>
-          <w:lang w:val="en-US"/>
-        </w:rPr>
-        <w:t xml:space="preserve"> </w:t>
-      </w:r>
-      <w:r>
-        <w:rPr>
-          <w:i/>
-          <w:sz w:val="28"/>
-          <w:lang w:val="en-US"/>
-        </w:rPr>
-        <w:t xml:space="preserve">  </w:t>
+          <w:sz w:val="24"/>
+          <w:szCs w:val="24"/>
+          <w:lang w:val="en-US"/>
+        </w:rPr>
+        <w:t xml:space="preserve">   </w:t>
       </w:r>
     </w:p>
     <w:p>
@@ -1162,23 +1180,12 @@
           <w:lang w:val="en-US"/>
         </w:rPr>
       </w:pPr>
-    </w:p>
-    <w:p>
-      <w:pPr>
-        <w:spacing w:after="120" w:line="240" w:lineRule="auto"/>
-        <w:rPr>
-          <w:i/>
-          <w:sz w:val="28"/>
-          <w:lang w:val="en-US"/>
-        </w:rPr>
-      </w:pPr>
-      <w:r>
-        <w:rPr>
-          <w:i/>
-          <w:sz w:val="28"/>
-          <w:lang w:val="en-US"/>
-        </w:rPr>
-        <w:lastRenderedPageBreak/>
+      <w:r>
+        <w:rPr>
+          <w:i/>
+          <w:sz w:val="28"/>
+          <w:lang w:val="en-US"/>
+        </w:rPr>
         <w:t xml:space="preserve">- </w:t>
       </w:r>
       <w:hyperlink r:id="rId8" w:history="1">
@@ -1186,7 +1193,8 @@
           <w:rPr>
             <w:rStyle w:val="Hyperlink"/>
             <w:i/>
-            <w:sz w:val="28"/>
+            <w:sz w:val="24"/>
+            <w:szCs w:val="24"/>
             <w:lang w:val="en-US"/>
           </w:rPr>
           <w:t>https://www.youtube.com/watch?v=TNhaISOUy6Q</w:t>
@@ -1359,17 +1367,8 @@
         <w:spacing w:after="120" w:line="240" w:lineRule="auto"/>
         <w:rPr>
           <w:i/>
-          <w:sz w:val="28"/>
-          <w:lang w:val="en-US"/>
-        </w:rPr>
-      </w:pPr>
-    </w:p>
-    <w:p>
-      <w:pPr>
-        <w:spacing w:after="120" w:line="240" w:lineRule="auto"/>
-        <w:rPr>
-          <w:i/>
-          <w:sz w:val="28"/>
+          <w:sz w:val="24"/>
+          <w:szCs w:val="24"/>
           <w:lang w:val="en-US"/>
         </w:rPr>
       </w:pPr>
@@ -1378,7 +1377,8 @@
           <w:rPr>
             <w:rStyle w:val="Hyperlink"/>
             <w:i/>
-            <w:sz w:val="28"/>
+            <w:sz w:val="24"/>
+            <w:szCs w:val="24"/>
             <w:lang w:val="en-US"/>
           </w:rPr>
           <w:t>https://reactjs.org/docs/hooks-overview.html</w:t>
@@ -1387,7 +1387,8 @@
       <w:r>
         <w:rPr>
           <w:i/>
-          <w:sz w:val="28"/>
+          <w:sz w:val="24"/>
+          <w:szCs w:val="24"/>
           <w:lang w:val="en-US"/>
         </w:rPr>
         <w:t xml:space="preserve"> </w:t>
@@ -1398,7 +1399,8 @@
         <w:spacing w:after="120" w:line="240" w:lineRule="auto"/>
         <w:rPr>
           <w:i/>
-          <w:sz w:val="28"/>
+          <w:sz w:val="24"/>
+          <w:szCs w:val="24"/>
           <w:lang w:val="en-US"/>
         </w:rPr>
       </w:pPr>
@@ -1407,7 +1409,8 @@
           <w:rPr>
             <w:rStyle w:val="Hyperlink"/>
             <w:i/>
-            <w:sz w:val="28"/>
+            <w:sz w:val="24"/>
+            <w:szCs w:val="24"/>
             <w:lang w:val="en-US"/>
           </w:rPr>
           <w:t>https://reactjs.org/docs/hooks-state.html</w:t>
@@ -1416,7 +1419,8 @@
       <w:r>
         <w:rPr>
           <w:i/>
-          <w:sz w:val="28"/>
+          <w:sz w:val="24"/>
+          <w:szCs w:val="24"/>
           <w:lang w:val="en-US"/>
         </w:rPr>
         <w:t xml:space="preserve"> </w:t>
@@ -1424,6 +1428,11 @@
     </w:p>
     <w:p>
       <w:pPr>
+        <w:pStyle w:val="ListParagraph"/>
+        <w:numPr>
+          <w:ilvl w:val="0"/>
+          <w:numId w:val="14"/>
+        </w:numPr>
         <w:spacing w:after="120" w:line="240" w:lineRule="auto"/>
         <w:rPr>
           <w:i/>
@@ -1447,7 +1456,8 @@
         <w:spacing w:after="120" w:line="240" w:lineRule="auto"/>
         <w:rPr>
           <w:i/>
-          <w:sz w:val="28"/>
+          <w:sz w:val="24"/>
+          <w:szCs w:val="24"/>
           <w:lang w:val="en-US"/>
         </w:rPr>
       </w:pPr>
@@ -1456,7 +1466,8 @@
           <w:rPr>
             <w:rStyle w:val="Hyperlink"/>
             <w:i/>
-            <w:sz w:val="28"/>
+            <w:sz w:val="24"/>
+            <w:szCs w:val="24"/>
             <w:lang w:val="en-US"/>
           </w:rPr>
           <w:t>https://reactjs.org/docs/hooks-effect.html</w:t>
@@ -1465,7 +1476,8 @@
       <w:r>
         <w:rPr>
           <w:i/>
-          <w:sz w:val="28"/>
+          <w:sz w:val="24"/>
+          <w:szCs w:val="24"/>
           <w:lang w:val="en-US"/>
         </w:rPr>
         <w:t xml:space="preserve"> </w:t>
@@ -1486,6 +1498,7 @@
           <w:sz w:val="28"/>
           <w:lang w:val="en-US"/>
         </w:rPr>
+        <w:lastRenderedPageBreak/>
         <w:t xml:space="preserve">- </w:t>
       </w:r>
       <w:proofErr w:type="spellStart"/>
@@ -1527,6 +1540,11 @@
     </w:p>
     <w:p>
       <w:pPr>
+        <w:pStyle w:val="ListParagraph"/>
+        <w:numPr>
+          <w:ilvl w:val="0"/>
+          <w:numId w:val="14"/>
+        </w:numPr>
         <w:spacing w:after="120" w:line="240" w:lineRule="auto"/>
         <w:rPr>
           <w:i/>
@@ -1550,7 +1568,8 @@
         <w:spacing w:after="120" w:line="240" w:lineRule="auto"/>
         <w:rPr>
           <w:i/>
-          <w:sz w:val="28"/>
+          <w:sz w:val="24"/>
+          <w:szCs w:val="24"/>
           <w:lang w:val="en-US"/>
         </w:rPr>
       </w:pPr>
@@ -1559,7 +1578,8 @@
           <w:rPr>
             <w:rStyle w:val="Hyperlink"/>
             <w:i/>
-            <w:sz w:val="28"/>
+            <w:sz w:val="24"/>
+            <w:szCs w:val="24"/>
             <w:lang w:val="en-US"/>
           </w:rPr>
           <w:t>https://reactjs.org/docs/hooks-rules.html</w:t>
@@ -1568,7 +1588,8 @@
       <w:r>
         <w:rPr>
           <w:i/>
-          <w:sz w:val="28"/>
+          <w:sz w:val="24"/>
+          <w:szCs w:val="24"/>
           <w:lang w:val="en-US"/>
         </w:rPr>
         <w:t xml:space="preserve"> </w:t>
@@ -1576,6 +1597,12 @@
     </w:p>
     <w:p>
       <w:pPr>
+        <w:pStyle w:val="ListParagraph"/>
+        <w:numPr>
+          <w:ilvl w:val="0"/>
+          <w:numId w:val="14"/>
+        </w:numPr>
+        <w:spacing w:after="120" w:line="240" w:lineRule="auto"/>
         <w:rPr>
           <w:i/>
           <w:sz w:val="28"/>
@@ -1605,7 +1632,8 @@
         <w:spacing w:after="120" w:line="240" w:lineRule="auto"/>
         <w:rPr>
           <w:i/>
-          <w:sz w:val="28"/>
+          <w:sz w:val="24"/>
+          <w:szCs w:val="24"/>
           <w:lang w:val="en-US"/>
         </w:rPr>
       </w:pPr>
@@ -1614,7 +1642,8 @@
           <w:rPr>
             <w:rStyle w:val="Hyperlink"/>
             <w:i/>
-            <w:sz w:val="28"/>
+            <w:sz w:val="24"/>
+            <w:szCs w:val="24"/>
             <w:lang w:val="en-US"/>
           </w:rPr>
           <w:t>https://reactjs.org/docs/hooks-custom.html</w:t>
@@ -1623,7 +1652,8 @@
       <w:r>
         <w:rPr>
           <w:i/>
-          <w:sz w:val="28"/>
+          <w:sz w:val="24"/>
+          <w:szCs w:val="24"/>
           <w:lang w:val="en-US"/>
         </w:rPr>
         <w:t xml:space="preserve"> </w:t>
@@ -1739,6 +1769,11 @@
     </w:p>
     <w:p>
       <w:pPr>
+        <w:pStyle w:val="ListParagraph"/>
+        <w:numPr>
+          <w:ilvl w:val="0"/>
+          <w:numId w:val="14"/>
+        </w:numPr>
         <w:spacing w:after="120" w:line="240" w:lineRule="auto"/>
         <w:rPr>
           <w:i/>
@@ -1769,7 +1804,8 @@
         <w:spacing w:after="120" w:line="240" w:lineRule="auto"/>
         <w:rPr>
           <w:i/>
-          <w:sz w:val="28"/>
+          <w:sz w:val="24"/>
+          <w:szCs w:val="24"/>
           <w:lang w:val="en-US"/>
         </w:rPr>
       </w:pPr>
@@ -1778,7 +1814,8 @@
           <w:rPr>
             <w:rStyle w:val="Hyperlink"/>
             <w:i/>
-            <w:sz w:val="28"/>
+            <w:sz w:val="24"/>
+            <w:szCs w:val="24"/>
             <w:lang w:val="en-US"/>
           </w:rPr>
           <w:t>https://reactjs.org/docs/hooks-reference.html#usecontext</w:t>
@@ -1787,7 +1824,8 @@
       <w:r>
         <w:rPr>
           <w:i/>
-          <w:sz w:val="28"/>
+          <w:sz w:val="24"/>
+          <w:szCs w:val="24"/>
           <w:lang w:val="en-US"/>
         </w:rPr>
         <w:t xml:space="preserve"> </w:t>
@@ -1795,6 +1833,11 @@
     </w:p>
     <w:p>
       <w:pPr>
+        <w:pStyle w:val="ListParagraph"/>
+        <w:numPr>
+          <w:ilvl w:val="0"/>
+          <w:numId w:val="13"/>
+        </w:numPr>
         <w:spacing w:after="120" w:line="240" w:lineRule="auto"/>
         <w:rPr>
           <w:b/>
@@ -1806,14 +1849,6 @@
       <w:r>
         <w:rPr>
           <w:b/>
-          <w:sz w:val="28"/>
-          <w:lang w:val="en-US"/>
-        </w:rPr>
-        <w:br/>
-      </w:r>
-      <w:r>
-        <w:rPr>
-          <w:b/>
           <w:sz w:val="36"/>
           <w:szCs w:val="36"/>
           <w:lang w:val="en-US"/>
@@ -1898,16 +1933,6 @@
           <w:lang w:val="en-US"/>
         </w:rPr>
       </w:pPr>
-    </w:p>
-    <w:p>
-      <w:pPr>
-        <w:spacing w:after="120" w:line="240" w:lineRule="auto"/>
-        <w:rPr>
-          <w:i/>
-          <w:sz w:val="28"/>
-          <w:lang w:val="en-US"/>
-        </w:rPr>
-      </w:pPr>
       <w:r>
         <w:rPr>
           <w:i/>
@@ -1944,16 +1969,6 @@
           <w:lang w:val="en-US"/>
         </w:rPr>
       </w:pPr>
-    </w:p>
-    <w:p>
-      <w:pPr>
-        <w:spacing w:after="120" w:line="240" w:lineRule="auto"/>
-        <w:rPr>
-          <w:i/>
-          <w:sz w:val="28"/>
-          <w:lang w:val="en-US"/>
-        </w:rPr>
-      </w:pPr>
       <w:r>
         <w:rPr>
           <w:i/>
@@ -2079,6 +2094,11 @@
     </w:p>
     <w:p>
       <w:pPr>
+        <w:pStyle w:val="ListParagraph"/>
+        <w:numPr>
+          <w:ilvl w:val="0"/>
+          <w:numId w:val="13"/>
+        </w:numPr>
         <w:spacing w:after="120" w:line="240" w:lineRule="auto"/>
         <w:rPr>
           <w:i/>
@@ -2095,195 +2115,172 @@
           <w:szCs w:val="36"/>
           <w:lang w:val="en-US"/>
         </w:rPr>
+        <w:t>SPA = Single-Page Application</w:t>
+      </w:r>
+    </w:p>
+    <w:p>
+      <w:pPr>
+        <w:spacing w:after="120" w:line="240" w:lineRule="auto"/>
+        <w:rPr>
+          <w:i/>
+          <w:sz w:val="28"/>
+          <w:lang w:val="en-US"/>
+        </w:rPr>
+      </w:pPr>
+      <w:r>
+        <w:rPr>
+          <w:i/>
+          <w:sz w:val="28"/>
+          <w:lang w:val="en-US"/>
+        </w:rPr>
+        <w:t>Only one web page downloaded from the Web Server, but then with JS &amp; AJAX that single page’s DOM updated constantly. Showing/hiding certain Views so that it looks like we would have several Pages</w:t>
+      </w:r>
+    </w:p>
+    <w:p>
+      <w:pPr>
+        <w:spacing w:after="120" w:line="240" w:lineRule="auto"/>
+        <w:rPr>
+          <w:i/>
+          <w:sz w:val="28"/>
+          <w:lang w:val="en-US"/>
+        </w:rPr>
+      </w:pPr>
+      <w:r>
+        <w:rPr>
+          <w:i/>
+          <w:sz w:val="28"/>
+          <w:lang w:val="en-US"/>
+        </w:rPr>
+        <w:t xml:space="preserve">- SPA in general. Single page which is changed based on user actions, by JS code, AJAX </w:t>
+      </w:r>
+      <w:proofErr w:type="spellStart"/>
+      <w:r>
+        <w:rPr>
+          <w:i/>
+          <w:sz w:val="28"/>
+          <w:lang w:val="en-US"/>
+        </w:rPr>
+        <w:t>reqs</w:t>
+      </w:r>
+      <w:proofErr w:type="spellEnd"/>
+      <w:r>
+        <w:rPr>
+          <w:i/>
+          <w:sz w:val="28"/>
+          <w:lang w:val="en-US"/>
+        </w:rPr>
+        <w:t>/responses and react-router routing "going to a new View" with possible routing parameters.</w:t>
+      </w:r>
+    </w:p>
+    <w:p>
+      <w:pPr>
+        <w:spacing w:after="120" w:line="240" w:lineRule="auto"/>
+        <w:rPr>
+          <w:i/>
+          <w:sz w:val="28"/>
+          <w:lang w:val="en-US"/>
+        </w:rPr>
+      </w:pPr>
+      <w:r>
+        <w:rPr>
+          <w:i/>
+          <w:sz w:val="28"/>
+          <w:lang w:val="en-US"/>
+        </w:rPr>
+        <w:t>- React components can be Views = SPA pages we can get routed to</w:t>
+      </w:r>
+    </w:p>
+    <w:p>
+      <w:pPr>
+        <w:spacing w:after="120" w:line="240" w:lineRule="auto"/>
+        <w:rPr>
+          <w:i/>
+          <w:sz w:val="28"/>
+          <w:lang w:val="en-US"/>
+        </w:rPr>
+      </w:pPr>
+      <w:r>
+        <w:rPr>
+          <w:i/>
+          <w:sz w:val="28"/>
+          <w:lang w:val="en-US"/>
+        </w:rPr>
+        <w:t xml:space="preserve">   - Some others are re-usable children of the Views</w:t>
+      </w:r>
+    </w:p>
+    <w:p>
+      <w:pPr>
+        <w:spacing w:after="120" w:line="240" w:lineRule="auto"/>
+        <w:rPr>
+          <w:i/>
+          <w:sz w:val="28"/>
+          <w:lang w:val="en-US"/>
+        </w:rPr>
+      </w:pPr>
+      <w:r>
+        <w:rPr>
+          <w:i/>
+          <w:sz w:val="28"/>
+          <w:lang w:val="en-US"/>
+        </w:rPr>
+        <w:t>- Some are container components who have</w:t>
+      </w:r>
+      <w:r>
+        <w:rPr>
+          <w:i/>
+          <w:sz w:val="28"/>
+          <w:lang w:val="en-US"/>
+        </w:rPr>
+        <w:t>/fetch</w:t>
+      </w:r>
+      <w:r>
+        <w:rPr>
+          <w:i/>
+          <w:sz w:val="28"/>
+          <w:lang w:val="en-US"/>
+        </w:rPr>
+        <w:t xml:space="preserve"> the data</w:t>
+      </w:r>
+    </w:p>
+    <w:p>
+      <w:pPr>
+        <w:spacing w:after="120" w:line="240" w:lineRule="auto"/>
+        <w:rPr>
+          <w:i/>
+          <w:sz w:val="28"/>
+          <w:lang w:val="en-US"/>
+        </w:rPr>
+      </w:pPr>
+      <w:r>
+        <w:rPr>
+          <w:i/>
+          <w:sz w:val="28"/>
+          <w:lang w:val="en-US"/>
+        </w:rPr>
         <w:lastRenderedPageBreak/>
-        <w:br/>
-      </w:r>
-      <w:r>
-        <w:rPr>
-          <w:b/>
-          <w:bCs/>
-          <w:iCs/>
+        <w:t xml:space="preserve">   - Some others are presentational components who get the data from parent, and who only show what they get (plus possibly provide links/buttons related to _that_ item that it's showing)</w:t>
+      </w:r>
+    </w:p>
+    <w:p>
+      <w:pPr>
+        <w:pStyle w:val="ListParagraph"/>
+        <w:numPr>
+          <w:ilvl w:val="0"/>
+          <w:numId w:val="13"/>
+        </w:numPr>
+        <w:spacing w:after="120" w:line="240" w:lineRule="auto"/>
+        <w:rPr>
+          <w:sz w:val="28"/>
+          <w:lang w:val="en-US"/>
+        </w:rPr>
+      </w:pPr>
+      <w:r>
+        <w:rPr>
+          <w:b/>
           <w:sz w:val="36"/>
           <w:szCs w:val="36"/>
           <w:lang w:val="en-US"/>
         </w:rPr>
-        <w:br/>
-      </w:r>
-      <w:r>
-        <w:rPr>
-          <w:b/>
-          <w:bCs/>
-          <w:iCs/>
-          <w:sz w:val="36"/>
-          <w:szCs w:val="36"/>
-          <w:lang w:val="en-US"/>
-        </w:rPr>
-        <w:t>SPA = Single-Page Application</w:t>
-      </w:r>
-      <w:r>
-        <w:rPr>
-          <w:i/>
-          <w:sz w:val="28"/>
-          <w:lang w:val="en-US"/>
-        </w:rPr>
-        <w:br/>
-      </w:r>
-      <w:r>
-        <w:rPr>
-          <w:i/>
-          <w:sz w:val="28"/>
-          <w:lang w:val="en-US"/>
-        </w:rPr>
-        <w:t>Only one web page downloaded from the Web Server, but then with JS &amp; AJAX that single page’s DOM updated constantly. Showing/hiding certain Views so that it looks like we would have several Pages</w:t>
-      </w:r>
-    </w:p>
-    <w:p>
-      <w:pPr>
-        <w:spacing w:after="120" w:line="240" w:lineRule="auto"/>
-        <w:rPr>
-          <w:i/>
-          <w:sz w:val="28"/>
-          <w:lang w:val="en-US"/>
-        </w:rPr>
-      </w:pPr>
-      <w:r>
-        <w:rPr>
-          <w:i/>
-          <w:sz w:val="28"/>
-          <w:lang w:val="en-US"/>
-        </w:rPr>
-        <w:t xml:space="preserve">- SPA in general. Single page which is changed based on user actions, by JS code, AJAX </w:t>
-      </w:r>
-      <w:proofErr w:type="spellStart"/>
-      <w:r>
-        <w:rPr>
-          <w:i/>
-          <w:sz w:val="28"/>
-          <w:lang w:val="en-US"/>
-        </w:rPr>
-        <w:t>reqs</w:t>
-      </w:r>
-      <w:proofErr w:type="spellEnd"/>
-      <w:r>
-        <w:rPr>
-          <w:i/>
-          <w:sz w:val="28"/>
-          <w:lang w:val="en-US"/>
-        </w:rPr>
-        <w:t>/responses and react-router routing "going to a new View" with possible routing parameters.</w:t>
-      </w:r>
-    </w:p>
-    <w:p>
-      <w:pPr>
-        <w:spacing w:after="120" w:line="240" w:lineRule="auto"/>
-        <w:rPr>
-          <w:i/>
-          <w:sz w:val="28"/>
-          <w:lang w:val="en-US"/>
-        </w:rPr>
-      </w:pPr>
-      <w:r>
-        <w:rPr>
-          <w:i/>
-          <w:sz w:val="28"/>
-          <w:lang w:val="en-US"/>
-        </w:rPr>
-        <w:t>- React components can be Views = SPA pages we can get routed to</w:t>
-      </w:r>
-    </w:p>
-    <w:p>
-      <w:pPr>
-        <w:spacing w:after="120" w:line="240" w:lineRule="auto"/>
-        <w:rPr>
-          <w:i/>
-          <w:sz w:val="28"/>
-          <w:lang w:val="en-US"/>
-        </w:rPr>
-      </w:pPr>
-      <w:r>
-        <w:rPr>
-          <w:i/>
-          <w:sz w:val="28"/>
-          <w:lang w:val="en-US"/>
-        </w:rPr>
-        <w:t xml:space="preserve">   - Some others are re-usable children of the Views</w:t>
-      </w:r>
-    </w:p>
-    <w:p>
-      <w:pPr>
-        <w:spacing w:after="120" w:line="240" w:lineRule="auto"/>
-        <w:rPr>
-          <w:i/>
-          <w:sz w:val="28"/>
-          <w:lang w:val="en-US"/>
-        </w:rPr>
-      </w:pPr>
-      <w:r>
-        <w:rPr>
-          <w:i/>
-          <w:sz w:val="28"/>
-          <w:lang w:val="en-US"/>
-        </w:rPr>
-        <w:t>- Some are container components who have</w:t>
-      </w:r>
-      <w:r>
-        <w:rPr>
-          <w:i/>
-          <w:sz w:val="28"/>
-          <w:lang w:val="en-US"/>
-        </w:rPr>
-        <w:t>/fetch</w:t>
-      </w:r>
-      <w:r>
-        <w:rPr>
-          <w:i/>
-          <w:sz w:val="28"/>
-          <w:lang w:val="en-US"/>
-        </w:rPr>
-        <w:t xml:space="preserve"> the data</w:t>
-      </w:r>
-    </w:p>
-    <w:p>
-      <w:pPr>
-        <w:spacing w:after="120" w:line="240" w:lineRule="auto"/>
-        <w:rPr>
-          <w:i/>
-          <w:sz w:val="28"/>
-          <w:lang w:val="en-US"/>
-        </w:rPr>
-      </w:pPr>
-      <w:r>
-        <w:rPr>
-          <w:i/>
-          <w:sz w:val="28"/>
-          <w:lang w:val="en-US"/>
-        </w:rPr>
-        <w:t xml:space="preserve">   - Some others are presentational components who get the data from parent, and who only show what they get (plus possibly provide links/buttons related to _that_ item that it's showing)</w:t>
-      </w:r>
-    </w:p>
-    <w:p>
-      <w:pPr>
-        <w:spacing w:after="120" w:line="240" w:lineRule="auto"/>
-        <w:rPr>
-          <w:sz w:val="28"/>
-          <w:lang w:val="en-US"/>
-        </w:rPr>
-      </w:pPr>
-      <w:r>
-        <w:rPr>
-          <w:b/>
-          <w:sz w:val="28"/>
-          <w:lang w:val="en-US"/>
-        </w:rPr>
-        <w:br/>
-      </w:r>
-      <w:r>
-        <w:rPr>
-          <w:b/>
-          <w:sz w:val="36"/>
-          <w:szCs w:val="36"/>
-          <w:lang w:val="en-US"/>
-        </w:rPr>
         <w:t>React routing</w:t>
       </w:r>
       <w:r>
@@ -2309,13 +2306,6 @@
           <w:lang w:val="en-US"/>
         </w:rPr>
       </w:pPr>
-      <w:r>
-        <w:rPr>
-          <w:sz w:val="28"/>
-          <w:lang w:val="en-US"/>
-        </w:rPr>
-        <w:br/>
-      </w:r>
       <w:r>
         <w:rPr>
           <w:sz w:val="28"/>
@@ -2400,7 +2390,8 @@
         <w:spacing w:after="120" w:line="240" w:lineRule="auto"/>
         <w:rPr>
           <w:i/>
-          <w:sz w:val="28"/>
+          <w:sz w:val="24"/>
+          <w:szCs w:val="24"/>
           <w:lang w:val="en-US"/>
         </w:rPr>
       </w:pPr>
@@ -2409,7 +2400,8 @@
           <w:rPr>
             <w:rStyle w:val="Hyperlink"/>
             <w:i/>
-            <w:sz w:val="28"/>
+            <w:sz w:val="24"/>
+            <w:szCs w:val="24"/>
             <w:lang w:val="en-US"/>
           </w:rPr>
           <w:t>https://youtu.be/Law7wfdg_ls?t=73</w:t>
@@ -2418,7 +2410,8 @@
       <w:r>
         <w:rPr>
           <w:i/>
-          <w:sz w:val="28"/>
+          <w:sz w:val="24"/>
+          <w:szCs w:val="24"/>
           <w:lang w:val="en-US"/>
         </w:rPr>
         <w:t xml:space="preserve"> </w:t>
@@ -2462,6 +2455,11 @@
     </w:p>
     <w:p>
       <w:pPr>
+        <w:pStyle w:val="ListParagraph"/>
+        <w:numPr>
+          <w:ilvl w:val="0"/>
+          <w:numId w:val="13"/>
+        </w:numPr>
         <w:spacing w:after="120" w:line="240" w:lineRule="auto"/>
         <w:rPr>
           <w:b/>
@@ -2501,9 +2499,22 @@
         </w:rPr>
         <w:t>- How is the theme ((((and redux store. NOT THIS TIME)))) shared with / provided to all React components?</w:t>
       </w:r>
-    </w:p>
-    <w:p>
-      <w:pPr>
+      <w:r>
+        <w:rPr>
+          <w:i/>
+          <w:sz w:val="28"/>
+          <w:lang w:val="en-US"/>
+        </w:rPr>
+        <w:t xml:space="preserve"> (Answer: Injected to the root React element, and theme-abled child components used.</w:t>
+      </w:r>
+    </w:p>
+    <w:p>
+      <w:pPr>
+        <w:pStyle w:val="ListParagraph"/>
+        <w:numPr>
+          <w:ilvl w:val="0"/>
+          <w:numId w:val="13"/>
+        </w:numPr>
         <w:spacing w:after="120" w:line="240" w:lineRule="auto"/>
         <w:rPr>
           <w:b/>
@@ -2546,6 +2557,11 @@
     </w:p>
     <w:p>
       <w:pPr>
+        <w:pStyle w:val="ListParagraph"/>
+        <w:numPr>
+          <w:ilvl w:val="0"/>
+          <w:numId w:val="13"/>
+        </w:numPr>
         <w:spacing w:after="120" w:line="240" w:lineRule="auto"/>
         <w:rPr>
           <w:b/>
@@ -2587,6 +2603,14 @@
         </w:rPr>
         <w:t xml:space="preserve">Browsers are able to save text files to the computer’s disk and open them with a key/name e.g. days later. If objects </w:t>
       </w:r>
+      <w:r>
+        <w:rPr>
+          <w:i/>
+          <w:sz w:val="28"/>
+          <w:lang w:val="en-US"/>
+        </w:rPr>
+        <w:t xml:space="preserve">are </w:t>
+      </w:r>
       <w:proofErr w:type="spellStart"/>
       <w:r>
         <w:rPr>
@@ -2597,17 +2621,64 @@
         <w:t>stringified</w:t>
       </w:r>
       <w:proofErr w:type="spellEnd"/>
-      <w:r>
-        <w:rPr>
-          <w:i/>
-          <w:sz w:val="28"/>
-          <w:lang w:val="en-US"/>
-        </w:rPr>
-        <w:t xml:space="preserve"> as JSON we can even persist (data) objects.</w:t>
-      </w:r>
-    </w:p>
-    <w:p>
-      <w:pPr>
+      <w:proofErr w:type="gramStart"/>
+      <w:r>
+        <w:rPr>
+          <w:i/>
+          <w:sz w:val="28"/>
+          <w:lang w:val="en-US"/>
+        </w:rPr>
+        <w:t>=(</w:t>
+      </w:r>
+      <w:proofErr w:type="gramEnd"/>
+      <w:r>
+        <w:rPr>
+          <w:i/>
+          <w:sz w:val="28"/>
+          <w:lang w:val="en-US"/>
+        </w:rPr>
+        <w:t>serialized</w:t>
+      </w:r>
+      <w:r>
+        <w:rPr>
+          <w:i/>
+          <w:sz w:val="28"/>
+          <w:lang w:val="en-US"/>
+        </w:rPr>
+        <w:t xml:space="preserve"> as JSON</w:t>
+      </w:r>
+      <w:r>
+        <w:rPr>
+          <w:i/>
+          <w:sz w:val="28"/>
+          <w:lang w:val="en-US"/>
+        </w:rPr>
+        <w:t xml:space="preserve"> text</w:t>
+      </w:r>
+      <w:r>
+        <w:rPr>
+          <w:i/>
+          <w:sz w:val="28"/>
+          <w:lang w:val="en-US"/>
+        </w:rPr>
+        <w:t>)</w:t>
+      </w:r>
+      <w:r>
+        <w:rPr>
+          <w:i/>
+          <w:sz w:val="28"/>
+          <w:lang w:val="en-US"/>
+        </w:rPr>
+        <w:t xml:space="preserve"> we can even persist (data) objects.</w:t>
+      </w:r>
+    </w:p>
+    <w:p>
+      <w:pPr>
+        <w:pStyle w:val="ListParagraph"/>
+        <w:numPr>
+          <w:ilvl w:val="0"/>
+          <w:numId w:val="13"/>
+        </w:numPr>
         <w:spacing w:after="120" w:line="240" w:lineRule="auto"/>
         <w:rPr>
           <w:b/>
@@ -2627,53 +2698,468 @@
           <w:szCs w:val="36"/>
           <w:lang w:val="en-US"/>
         </w:rPr>
-        <w:t xml:space="preserve">Full-stack open 202X, the reading list </w:t>
-      </w:r>
-    </w:p>
-    <w:p>
-      <w:pPr>
-        <w:spacing w:after="120" w:line="240" w:lineRule="auto"/>
-        <w:rPr>
-          <w:i/>
-          <w:sz w:val="28"/>
-          <w:lang w:val="en-US"/>
-        </w:rPr>
-      </w:pPr>
-      <w:r>
-        <w:rPr>
-          <w:i/>
+        <w:t>Full-stack open 202X, the reading list</w:t>
+      </w:r>
+    </w:p>
+    <w:p>
+      <w:pPr>
+        <w:spacing w:after="120" w:line="240" w:lineRule="auto"/>
+        <w:rPr>
+          <w:i/>
+          <w:sz w:val="28"/>
+          <w:lang w:val="en-US"/>
+        </w:rPr>
+      </w:pPr>
+      <w:r>
+        <w:rPr>
+          <w:i/>
+          <w:sz w:val="28"/>
+          <w:lang w:val="en-US"/>
+        </w:rPr>
+        <w:t xml:space="preserve">- </w:t>
+      </w:r>
+      <w:r>
+        <w:rPr>
+          <w:i/>
+          <w:sz w:val="28"/>
+          <w:lang w:val="en-US"/>
+        </w:rPr>
+        <w:t>has now the green parts that are i</w:t>
+      </w:r>
+      <w:r>
+        <w:rPr>
+          <w:i/>
+          <w:sz w:val="28"/>
+          <w:lang w:val="en-US"/>
+        </w:rPr>
+        <w:t>nteresting from Frontend learning point of view!</w:t>
+      </w:r>
+    </w:p>
+    <w:p>
+      <w:pPr>
+        <w:spacing w:after="120" w:line="240" w:lineRule="auto"/>
+        <w:rPr>
+          <w:i/>
+          <w:sz w:val="24"/>
+          <w:szCs w:val="24"/>
+          <w:lang w:val="en-US"/>
+        </w:rPr>
+      </w:pPr>
+      <w:hyperlink r:id="rId16" w:history="1">
+        <w:r>
+          <w:rPr>
+            <w:rStyle w:val="Hyperlink"/>
+            <w:i/>
+            <w:sz w:val="24"/>
+            <w:szCs w:val="24"/>
+            <w:lang w:val="en-US"/>
+          </w:rPr>
+          <w:t>https://github.com/valju/docs_backend_design/blob/master/FSO/FSOReadingList.pdf</w:t>
+        </w:r>
+      </w:hyperlink>
+      <w:r>
+        <w:rPr>
+          <w:i/>
+          <w:sz w:val="24"/>
+          <w:szCs w:val="24"/>
+          <w:lang w:val="en-US"/>
+        </w:rPr>
+        <w:t xml:space="preserve"> </w:t>
+      </w:r>
+      <w:r>
+        <w:rPr>
+          <w:i/>
+          <w:sz w:val="24"/>
+          <w:szCs w:val="24"/>
+          <w:lang w:val="en-US"/>
+        </w:rPr>
+        <w:t>(in Backend docs repo)</w:t>
+      </w:r>
+    </w:p>
+    <w:p>
+      <w:pPr>
+        <w:pStyle w:val="ListParagraph"/>
+        <w:numPr>
+          <w:ilvl w:val="0"/>
+          <w:numId w:val="13"/>
+        </w:numPr>
+        <w:spacing w:after="120" w:line="240" w:lineRule="auto"/>
+        <w:rPr>
+          <w:b/>
+          <w:bCs/>
+          <w:iCs/>
+          <w:sz w:val="36"/>
+          <w:szCs w:val="36"/>
+          <w:lang w:val="en-US"/>
+        </w:rPr>
+      </w:pPr>
+      <w:r>
+        <w:rPr>
+          <w:b/>
+          <w:bCs/>
+          <w:iCs/>
+          <w:sz w:val="36"/>
+          <w:szCs w:val="36"/>
+          <w:lang w:val="en-US"/>
+        </w:rPr>
+        <w:t xml:space="preserve">For </w:t>
+      </w:r>
+      <w:r>
+        <w:rPr>
+          <w:b/>
+          <w:bCs/>
+          <w:iCs/>
+          <w:sz w:val="36"/>
+          <w:szCs w:val="36"/>
+          <w:lang w:val="en-US"/>
+        </w:rPr>
+        <w:t>thoughts</w:t>
+      </w:r>
+      <w:r>
+        <w:rPr>
+          <w:b/>
+          <w:bCs/>
+          <w:iCs/>
+          <w:sz w:val="36"/>
+          <w:szCs w:val="36"/>
+          <w:lang w:val="en-US"/>
+        </w:rPr>
+        <w:t xml:space="preserve">: </w:t>
+      </w:r>
+      <w:r>
+        <w:rPr>
+          <w:b/>
+          <w:bCs/>
+          <w:iCs/>
+          <w:sz w:val="36"/>
+          <w:szCs w:val="36"/>
+          <w:lang w:val="en-US"/>
+        </w:rPr>
+        <w:t xml:space="preserve">  </w:t>
+      </w:r>
+      <w:r>
+        <w:rPr>
+          <w:b/>
+          <w:bCs/>
+          <w:iCs/>
+          <w:sz w:val="36"/>
+          <w:szCs w:val="36"/>
+          <w:lang w:val="en-US"/>
+        </w:rPr>
+        <w:t>Possible frontend project design &amp; creation steps</w:t>
+      </w:r>
+    </w:p>
+    <w:p>
+      <w:pPr>
+        <w:spacing w:after="120" w:line="240" w:lineRule="auto"/>
+        <w:rPr>
+          <w:b/>
+          <w:bCs/>
+          <w:iCs/>
+          <w:sz w:val="36"/>
+          <w:szCs w:val="36"/>
+          <w:lang w:val="en-US"/>
+        </w:rPr>
+      </w:pPr>
+      <w:hyperlink r:id="rId17" w:history="1">
+        <w:r>
+          <w:rPr>
+            <w:rStyle w:val="Hyperlink"/>
+            <w:i/>
+            <w:sz w:val="24"/>
+            <w:szCs w:val="24"/>
+            <w:lang w:val="en-US"/>
+          </w:rPr>
+          <w:t>https://github.com/valju/docs_frontend_design/blob/master/FrontendRelatedSteps_SimilarToOurCases.pdf</w:t>
+        </w:r>
+      </w:hyperlink>
+    </w:p>
+    <w:p>
+      <w:pPr>
+        <w:pStyle w:val="ListParagraph"/>
+        <w:numPr>
+          <w:ilvl w:val="0"/>
+          <w:numId w:val="13"/>
+        </w:numPr>
+        <w:spacing w:after="120" w:line="240" w:lineRule="auto"/>
+        <w:rPr>
+          <w:b/>
+          <w:bCs/>
+          <w:iCs/>
+          <w:sz w:val="36"/>
+          <w:szCs w:val="36"/>
+          <w:lang w:val="en-US"/>
+        </w:rPr>
+      </w:pPr>
+      <w:r>
+        <w:rPr>
+          <w:b/>
+          <w:bCs/>
+          <w:iCs/>
+          <w:sz w:val="36"/>
+          <w:szCs w:val="36"/>
+          <w:lang w:val="en-US"/>
+        </w:rPr>
+        <w:t xml:space="preserve">For thoughts: </w:t>
+      </w:r>
+      <w:r>
+        <w:rPr>
+          <w:b/>
+          <w:bCs/>
+          <w:iCs/>
+          <w:sz w:val="36"/>
+          <w:szCs w:val="36"/>
+          <w:lang w:val="en-US"/>
+        </w:rPr>
+        <w:t xml:space="preserve">  </w:t>
+      </w:r>
+      <w:r>
+        <w:rPr>
+          <w:b/>
+          <w:bCs/>
+          <w:iCs/>
+          <w:sz w:val="36"/>
+          <w:szCs w:val="36"/>
+          <w:lang w:val="en-US"/>
+        </w:rPr>
+        <w:t>Used tech in</w:t>
+      </w:r>
+      <w:r>
+        <w:rPr>
+          <w:b/>
+          <w:bCs/>
+          <w:iCs/>
+          <w:sz w:val="36"/>
+          <w:szCs w:val="36"/>
+          <w:lang w:val="en-US"/>
+        </w:rPr>
+        <w:t xml:space="preserve"> an</w:t>
+      </w:r>
+      <w:r>
+        <w:rPr>
+          <w:b/>
+          <w:bCs/>
+          <w:iCs/>
+          <w:sz w:val="36"/>
+          <w:szCs w:val="36"/>
+          <w:lang w:val="en-US"/>
+        </w:rPr>
+        <w:t xml:space="preserve"> example Frontend project</w:t>
+      </w:r>
+    </w:p>
+    <w:p>
+      <w:pPr>
+        <w:spacing w:after="120" w:line="240" w:lineRule="auto"/>
+        <w:rPr>
+          <w:b/>
+          <w:bCs/>
+          <w:iCs/>
+          <w:sz w:val="36"/>
+          <w:szCs w:val="36"/>
+          <w:lang w:val="en-US"/>
+        </w:rPr>
+      </w:pPr>
+      <w:hyperlink r:id="rId18" w:history="1">
+        <w:r>
+          <w:rPr>
+            <w:rStyle w:val="Hyperlink"/>
+            <w:i/>
+            <w:sz w:val="24"/>
+            <w:szCs w:val="24"/>
+            <w:lang w:val="en-US"/>
+          </w:rPr>
+          <w:t>https://github.com/valju/docs_frontend_design/blob/master/Frontend_UsedTech_2021.pdf</w:t>
+        </w:r>
+      </w:hyperlink>
+    </w:p>
+    <w:p>
+      <w:pPr>
+        <w:pStyle w:val="ListParagraph"/>
+        <w:numPr>
+          <w:ilvl w:val="0"/>
+          <w:numId w:val="13"/>
+        </w:numPr>
+        <w:spacing w:after="120" w:line="240" w:lineRule="auto"/>
+        <w:rPr>
+          <w:rStyle w:val="Hyperlink"/>
+          <w:i/>
+          <w:sz w:val="24"/>
+          <w:szCs w:val="24"/>
+          <w:lang w:val="en-US"/>
+        </w:rPr>
+      </w:pPr>
+      <w:r>
+        <w:rPr>
+          <w:b/>
+          <w:bCs/>
+          <w:iCs/>
+          <w:sz w:val="36"/>
+          <w:szCs w:val="36"/>
+          <w:lang w:val="en-US"/>
+        </w:rPr>
+        <w:t>Extra</w:t>
+      </w:r>
+      <w:bookmarkStart w:id="0" w:name="_GoBack"/>
+      <w:bookmarkEnd w:id="0"/>
+      <w:r>
+        <w:rPr>
+          <w:b/>
+          <w:bCs/>
+          <w:iCs/>
+          <w:sz w:val="36"/>
+          <w:szCs w:val="36"/>
+          <w:lang w:val="en-US"/>
+        </w:rPr>
+        <w:t xml:space="preserve">:   </w:t>
+      </w:r>
+      <w:r>
+        <w:rPr>
+          <w:b/>
+          <w:bCs/>
+          <w:iCs/>
+          <w:sz w:val="36"/>
+          <w:szCs w:val="36"/>
+          <w:lang w:val="en-US"/>
+        </w:rPr>
+        <w:t>A</w:t>
+      </w:r>
+      <w:r>
+        <w:rPr>
+          <w:b/>
+          <w:bCs/>
+          <w:iCs/>
+          <w:sz w:val="36"/>
+          <w:szCs w:val="36"/>
+          <w:lang w:val="en-US"/>
+        </w:rPr>
+        <w:t xml:space="preserve">n </w:t>
+      </w:r>
+      <w:r>
+        <w:rPr>
+          <w:b/>
+          <w:bCs/>
+          <w:iCs/>
+          <w:sz w:val="36"/>
+          <w:szCs w:val="36"/>
+          <w:lang w:val="en-US"/>
+        </w:rPr>
+        <w:t>'</w:t>
+      </w:r>
+      <w:r>
+        <w:rPr>
+          <w:b/>
+          <w:bCs/>
+          <w:iCs/>
+          <w:sz w:val="36"/>
+          <w:szCs w:val="36"/>
+          <w:lang w:val="en-US"/>
+        </w:rPr>
+        <w:t>example</w:t>
+      </w:r>
+      <w:r>
+        <w:rPr>
+          <w:b/>
+          <w:bCs/>
+          <w:iCs/>
+          <w:sz w:val="36"/>
+          <w:szCs w:val="36"/>
+          <w:lang w:val="en-US"/>
+        </w:rPr>
+        <w:t>'</w:t>
+      </w:r>
+      <w:r>
+        <w:rPr>
+          <w:b/>
+          <w:bCs/>
+          <w:iCs/>
+          <w:sz w:val="36"/>
+          <w:szCs w:val="36"/>
+          <w:lang w:val="en-US"/>
+        </w:rPr>
+        <w:t xml:space="preserve"> Frontend project</w:t>
+      </w:r>
+      <w:r>
+        <w:rPr>
+          <w:b/>
+          <w:bCs/>
+          <w:iCs/>
+          <w:sz w:val="36"/>
+          <w:szCs w:val="36"/>
+          <w:lang w:val="en-US"/>
+        </w:rPr>
+        <w:t xml:space="preserve"> (forget Redux though)</w:t>
+      </w:r>
+    </w:p>
+    <w:p>
+      <w:pPr>
+        <w:spacing w:after="120" w:line="240" w:lineRule="auto"/>
+        <w:rPr>
+          <w:b/>
+          <w:bCs/>
+          <w:iCs/>
+          <w:sz w:val="36"/>
+          <w:szCs w:val="36"/>
+          <w:lang w:val="en-US"/>
+        </w:rPr>
+      </w:pPr>
+      <w:hyperlink r:id="rId19" w:history="1">
+        <w:r>
+          <w:rPr>
+            <w:rStyle w:val="Hyperlink"/>
+            <w:i/>
+            <w:sz w:val="24"/>
+            <w:szCs w:val="24"/>
+            <w:lang w:val="en-US"/>
+          </w:rPr>
+          <w:t>https://github.com/valju/idea-case-frontend</w:t>
+        </w:r>
+      </w:hyperlink>
+      <w:r>
+        <w:rPr>
+          <w:b/>
+          <w:bCs/>
+          <w:iCs/>
+          <w:sz w:val="36"/>
+          <w:szCs w:val="36"/>
+          <w:lang w:val="en-US"/>
+        </w:rPr>
+        <w:t xml:space="preserve"> </w:t>
+      </w:r>
+    </w:p>
+    <w:p>
+      <w:pPr>
+        <w:rPr>
+          <w:b/>
+          <w:bCs/>
+          <w:i/>
+          <w:color w:val="FF0000"/>
+          <w:sz w:val="28"/>
+          <w:lang w:val="en-US"/>
+        </w:rPr>
+      </w:pPr>
+      <w:r>
+        <w:rPr>
+          <w:b/>
+          <w:bCs/>
+          <w:i/>
+          <w:color w:val="FF0000"/>
+          <w:sz w:val="28"/>
+          <w:lang w:val="en-US"/>
+        </w:rPr>
+        <w:br w:type="page"/>
+      </w:r>
+      <w:r>
+        <w:rPr>
+          <w:b/>
+          <w:bCs/>
+          <w:i/>
+          <w:color w:val="FF0000"/>
           <w:sz w:val="28"/>
           <w:lang w:val="en-US"/>
         </w:rPr>
         <w:lastRenderedPageBreak/>
-        <w:t xml:space="preserve">- </w:t>
-      </w:r>
-      <w:r>
-        <w:rPr>
-          <w:i/>
-          <w:sz w:val="28"/>
-          <w:lang w:val="en-US"/>
-        </w:rPr>
-        <w:t>has now the green parts that are i</w:t>
-      </w:r>
-      <w:r>
-        <w:rPr>
-          <w:i/>
-          <w:sz w:val="28"/>
-          <w:lang w:val="en-US"/>
-        </w:rPr>
-        <w:t>nteresting from Frontend learning point of view!</w:t>
-      </w:r>
-    </w:p>
-    <w:p>
-      <w:pPr>
-        <w:spacing w:after="120" w:line="240" w:lineRule="auto"/>
-        <w:rPr>
-          <w:i/>
-          <w:sz w:val="28"/>
-          <w:lang w:val="en-US"/>
-        </w:rPr>
-      </w:pPr>
+        <w:t>NOT TO EXAM THIS TIME</w:t>
+      </w:r>
       <w:r>
         <w:rPr>
           <w:b/>
@@ -2683,45 +3169,34 @@
           <w:sz w:val="28"/>
           <w:lang w:val="en-US"/>
         </w:rPr>
-        <w:t xml:space="preserve">- See the </w:t>
-      </w:r>
-      <w:proofErr w:type="spellStart"/>
-      <w:r>
-        <w:rPr>
-          <w:b/>
-          <w:bCs/>
-          <w:i/>
-          <w:color w:val="FF0000"/>
-          <w:sz w:val="28"/>
-          <w:lang w:val="en-US"/>
-        </w:rPr>
-        <w:t>docs_backend_design</w:t>
-      </w:r>
-      <w:proofErr w:type="spellEnd"/>
-      <w:r>
-        <w:rPr>
-          <w:b/>
-          <w:bCs/>
-          <w:i/>
-          <w:color w:val="FF0000"/>
-          <w:sz w:val="28"/>
-          <w:lang w:val="en-US"/>
-        </w:rPr>
-        <w:t xml:space="preserve"> repo, thank you!</w:t>
-      </w:r>
-    </w:p>
-    <w:p>
-      <w:pPr>
-        <w:spacing w:after="120" w:line="240" w:lineRule="auto"/>
-        <w:rPr>
-          <w:b/>
-          <w:bCs/>
-          <w:i/>
-          <w:color w:val="FF0000"/>
-          <w:sz w:val="28"/>
-          <w:lang w:val="en-US"/>
-        </w:rPr>
-      </w:pPr>
+        <w:t xml:space="preserve"> FROM THIS ON</w:t>
+      </w:r>
+    </w:p>
+    <w:p>
+      <w:pPr>
+        <w:spacing w:after="120" w:line="240" w:lineRule="auto"/>
+        <w:rPr>
+          <w:i/>
+          <w:sz w:val="28"/>
+          <w:lang w:val="en-US"/>
+        </w:rPr>
+      </w:pPr>
+      <w:r>
+        <w:rPr>
+          <w:i/>
+          <w:sz w:val="28"/>
+          <w:lang w:val="en-US"/>
+        </w:rPr>
+        <w:t>=====================</w:t>
+      </w:r>
+      <w:r>
+        <w:rPr>
+          <w:i/>
+          <w:sz w:val="28"/>
+          <w:lang w:val="en-US"/>
+        </w:rPr>
+        <w:t>============</w:t>
+      </w:r>
     </w:p>
     <w:p>
       <w:pPr>
@@ -3342,6 +3817,99 @@
 <file path=word/numbering.xml><?xml version="1.0" encoding="utf-8"?>
 <w:numbering xmlns:wpc="http://schemas.microsoft.com/office/word/2010/wordprocessingCanvas" xmlns:cx="http://schemas.microsoft.com/office/drawing/2014/chartex" xmlns:cx1="http://schemas.microsoft.com/office/drawing/2015/9/8/chartex" xmlns:cx2="http://schemas.microsoft.com/office/drawing/2015/10/21/chartex" xmlns:cx3="http://schemas.microsoft.com/office/drawing/2016/5/9/chartex" xmlns:cx4="http://schemas.microsoft.com/office/drawing/2016/5/10/chartex" xmlns:cx5="http://schemas.microsoft.com/office/drawing/2016/5/11/chartex" xmlns:cx6="http://schemas.microsoft.com/office/drawing/2016/5/12/chartex" xmlns:cx7="http://schemas.microsoft.com/office/drawing/2016/5/13/chartex" xmlns:cx8="http://schemas.microsoft.com/office/drawing/2016/5/14/chartex" xmlns:mc="http://schemas.openxmlformats.org/markup-compatibility/2006" xmlns:aink="http://schemas.microsoft.com/office/drawing/2016/ink" xmlns:am3d="http://schemas.microsoft.com/office/drawing/2017/model3d" xmlns:o="urn:schemas-microsoft-com:office:office" xmlns:r="http://schemas.openxmlformats.org/officeDocument/2006/relationships" xmlns:m="http://schemas.openxmlformats.org/officeDocument/2006/math" xmlns:v="urn:schemas-microsoft-com:vml" xmlns:wp14="http://schemas.microsoft.com/office/word/2010/wordprocessingDrawing" xmlns:wp="http://schemas.openxmlformats.org/drawingml/2006/wordprocessingDrawing" xmlns:w10="urn:schemas-microsoft-com:office:word" xmlns:w="http://schemas.openxmlformats.org/wordprocessingml/2006/main" xmlns:w14="http://schemas.microsoft.com/office/word/2010/wordml" xmlns:w15="http://schemas.microsoft.com/office/word/2012/wordml" xmlns:w16cid="http://schemas.microsoft.com/office/word/2016/wordml/cid" xmlns:w16se="http://schemas.microsoft.com/office/word/2015/wordml/symex" xmlns:wpg="http://schemas.microsoft.com/office/word/2010/wordprocessingGroup" xmlns:wpi="http://schemas.microsoft.com/office/word/2010/wordprocessingInk" xmlns:wne="http://schemas.microsoft.com/office/word/2006/wordml" xmlns:wps="http://schemas.microsoft.com/office/word/2010/wordprocessingShape" mc:Ignorable="w14 w15 w16se w16cid wp14">
   <w:abstractNum w:abstractNumId="0" w15:restartNumberingAfterBreak="0">
+    <w:nsid w:val="020B1723"/>
+    <w:multiLevelType w:val="hybridMultilevel"/>
+    <w:tmpl w:val="D9D4260E"/>
+    <w:lvl w:ilvl="0" w:tplc="A0D2454E">
+      <w:start w:val="1"/>
+      <w:numFmt w:val="decimal"/>
+      <w:lvlText w:val="%1."/>
+      <w:lvlJc w:val="left"/>
+      <w:pPr>
+        <w:ind w:left="720" w:hanging="360"/>
+      </w:pPr>
+      <w:rPr>
+        <w:rFonts w:hint="default"/>
+        <w:b/>
+        <w:i w:val="0"/>
+        <w:sz w:val="28"/>
+        <w:szCs w:val="28"/>
+      </w:rPr>
+    </w:lvl>
+    <w:lvl w:ilvl="1" w:tplc="040B0019" w:tentative="1">
+      <w:start w:val="1"/>
+      <w:numFmt w:val="lowerLetter"/>
+      <w:lvlText w:val="%2."/>
+      <w:lvlJc w:val="left"/>
+      <w:pPr>
+        <w:ind w:left="1440" w:hanging="360"/>
+      </w:pPr>
+    </w:lvl>
+    <w:lvl w:ilvl="2" w:tplc="040B001B" w:tentative="1">
+      <w:start w:val="1"/>
+      <w:numFmt w:val="lowerRoman"/>
+      <w:lvlText w:val="%3."/>
+      <w:lvlJc w:val="right"/>
+      <w:pPr>
+        <w:ind w:left="2160" w:hanging="180"/>
+      </w:pPr>
+    </w:lvl>
+    <w:lvl w:ilvl="3" w:tplc="040B000F" w:tentative="1">
+      <w:start w:val="1"/>
+      <w:numFmt w:val="decimal"/>
+      <w:lvlText w:val="%4."/>
+      <w:lvlJc w:val="left"/>
+      <w:pPr>
+        <w:ind w:left="2880" w:hanging="360"/>
+      </w:pPr>
+    </w:lvl>
+    <w:lvl w:ilvl="4" w:tplc="040B0019" w:tentative="1">
+      <w:start w:val="1"/>
+      <w:numFmt w:val="lowerLetter"/>
+      <w:lvlText w:val="%5."/>
+      <w:lvlJc w:val="left"/>
+      <w:pPr>
+        <w:ind w:left="3600" w:hanging="360"/>
+      </w:pPr>
+    </w:lvl>
+    <w:lvl w:ilvl="5" w:tplc="040B001B" w:tentative="1">
+      <w:start w:val="1"/>
+      <w:numFmt w:val="lowerRoman"/>
+      <w:lvlText w:val="%6."/>
+      <w:lvlJc w:val="right"/>
+      <w:pPr>
+        <w:ind w:left="4320" w:hanging="180"/>
+      </w:pPr>
+    </w:lvl>
+    <w:lvl w:ilvl="6" w:tplc="040B000F" w:tentative="1">
+      <w:start w:val="1"/>
+      <w:numFmt w:val="decimal"/>
+      <w:lvlText w:val="%7."/>
+      <w:lvlJc w:val="left"/>
+      <w:pPr>
+        <w:ind w:left="5040" w:hanging="360"/>
+      </w:pPr>
+    </w:lvl>
+    <w:lvl w:ilvl="7" w:tplc="040B0019" w:tentative="1">
+      <w:start w:val="1"/>
+      <w:numFmt w:val="lowerLetter"/>
+      <w:lvlText w:val="%8."/>
+      <w:lvlJc w:val="left"/>
+      <w:pPr>
+        <w:ind w:left="5760" w:hanging="360"/>
+      </w:pPr>
+    </w:lvl>
+    <w:lvl w:ilvl="8" w:tplc="040B001B" w:tentative="1">
+      <w:start w:val="1"/>
+      <w:numFmt w:val="lowerRoman"/>
+      <w:lvlText w:val="%9."/>
+      <w:lvlJc w:val="right"/>
+      <w:pPr>
+        <w:ind w:left="6480" w:hanging="180"/>
+      </w:pPr>
+    </w:lvl>
+  </w:abstractNum>
+  <w:abstractNum w:abstractNumId="1" w15:restartNumberingAfterBreak="0">
     <w:nsid w:val="08403A68"/>
     <w:multiLevelType w:val="hybridMultilevel"/>
     <w:tmpl w:val="BC5E05B4"/>
@@ -3427,7 +3995,7 @@
       </w:pPr>
     </w:lvl>
   </w:abstractNum>
-  <w:abstractNum w:abstractNumId="1" w15:restartNumberingAfterBreak="0">
+  <w:abstractNum w:abstractNumId="2" w15:restartNumberingAfterBreak="0">
     <w:nsid w:val="0E3664E5"/>
     <w:multiLevelType w:val="hybridMultilevel"/>
     <w:tmpl w:val="C2442AE6"/>
@@ -3540,7 +4108,96 @@
       </w:rPr>
     </w:lvl>
   </w:abstractNum>
-  <w:abstractNum w:abstractNumId="2" w15:restartNumberingAfterBreak="0">
+  <w:abstractNum w:abstractNumId="3" w15:restartNumberingAfterBreak="0">
+    <w:nsid w:val="128C4A41"/>
+    <w:multiLevelType w:val="hybridMultilevel"/>
+    <w:tmpl w:val="07B4F47A"/>
+    <w:lvl w:ilvl="0" w:tplc="AF328926">
+      <w:start w:val="1"/>
+      <w:numFmt w:val="lowerLetter"/>
+      <w:lvlText w:val="%1."/>
+      <w:lvlJc w:val="left"/>
+      <w:pPr>
+        <w:ind w:left="720" w:hanging="360"/>
+      </w:pPr>
+      <w:rPr>
+        <w:b/>
+      </w:rPr>
+    </w:lvl>
+    <w:lvl w:ilvl="1" w:tplc="040B0019" w:tentative="1">
+      <w:start w:val="1"/>
+      <w:numFmt w:val="lowerLetter"/>
+      <w:lvlText w:val="%2."/>
+      <w:lvlJc w:val="left"/>
+      <w:pPr>
+        <w:ind w:left="1440" w:hanging="360"/>
+      </w:pPr>
+    </w:lvl>
+    <w:lvl w:ilvl="2" w:tplc="040B001B" w:tentative="1">
+      <w:start w:val="1"/>
+      <w:numFmt w:val="lowerRoman"/>
+      <w:lvlText w:val="%3."/>
+      <w:lvlJc w:val="right"/>
+      <w:pPr>
+        <w:ind w:left="2160" w:hanging="180"/>
+      </w:pPr>
+    </w:lvl>
+    <w:lvl w:ilvl="3" w:tplc="040B000F" w:tentative="1">
+      <w:start w:val="1"/>
+      <w:numFmt w:val="decimal"/>
+      <w:lvlText w:val="%4."/>
+      <w:lvlJc w:val="left"/>
+      <w:pPr>
+        <w:ind w:left="2880" w:hanging="360"/>
+      </w:pPr>
+    </w:lvl>
+    <w:lvl w:ilvl="4" w:tplc="040B0019" w:tentative="1">
+      <w:start w:val="1"/>
+      <w:numFmt w:val="lowerLetter"/>
+      <w:lvlText w:val="%5."/>
+      <w:lvlJc w:val="left"/>
+      <w:pPr>
+        <w:ind w:left="3600" w:hanging="360"/>
+      </w:pPr>
+    </w:lvl>
+    <w:lvl w:ilvl="5" w:tplc="040B001B" w:tentative="1">
+      <w:start w:val="1"/>
+      <w:numFmt w:val="lowerRoman"/>
+      <w:lvlText w:val="%6."/>
+      <w:lvlJc w:val="right"/>
+      <w:pPr>
+        <w:ind w:left="4320" w:hanging="180"/>
+      </w:pPr>
+    </w:lvl>
+    <w:lvl w:ilvl="6" w:tplc="040B000F" w:tentative="1">
+      <w:start w:val="1"/>
+      <w:numFmt w:val="decimal"/>
+      <w:lvlText w:val="%7."/>
+      <w:lvlJc w:val="left"/>
+      <w:pPr>
+        <w:ind w:left="5040" w:hanging="360"/>
+      </w:pPr>
+    </w:lvl>
+    <w:lvl w:ilvl="7" w:tplc="040B0019" w:tentative="1">
+      <w:start w:val="1"/>
+      <w:numFmt w:val="lowerLetter"/>
+      <w:lvlText w:val="%8."/>
+      <w:lvlJc w:val="left"/>
+      <w:pPr>
+        <w:ind w:left="5760" w:hanging="360"/>
+      </w:pPr>
+    </w:lvl>
+    <w:lvl w:ilvl="8" w:tplc="040B001B" w:tentative="1">
+      <w:start w:val="1"/>
+      <w:numFmt w:val="lowerRoman"/>
+      <w:lvlText w:val="%9."/>
+      <w:lvlJc w:val="right"/>
+      <w:pPr>
+        <w:ind w:left="6480" w:hanging="180"/>
+      </w:pPr>
+    </w:lvl>
+  </w:abstractNum>
+  <w:abstractNum w:abstractNumId="4" w15:restartNumberingAfterBreak="0">
     <w:nsid w:val="1BFC571C"/>
     <w:multiLevelType w:val="hybridMultilevel"/>
     <w:tmpl w:val="05A8784C"/>
@@ -3653,7 +4310,7 @@
       </w:rPr>
     </w:lvl>
   </w:abstractNum>
-  <w:abstractNum w:abstractNumId="3" w15:restartNumberingAfterBreak="0">
+  <w:abstractNum w:abstractNumId="5" w15:restartNumberingAfterBreak="0">
     <w:nsid w:val="1C6170CB"/>
     <w:multiLevelType w:val="hybridMultilevel"/>
     <w:tmpl w:val="F0603F06"/>
@@ -3765,7 +4422,101 @@
       </w:rPr>
     </w:lvl>
   </w:abstractNum>
-  <w:abstractNum w:abstractNumId="4" w15:restartNumberingAfterBreak="0">
+  <w:abstractNum w:abstractNumId="6" w15:restartNumberingAfterBreak="0">
+    <w:nsid w:val="243830CD"/>
+    <w:multiLevelType w:val="hybridMultilevel"/>
+    <w:tmpl w:val="23C4A27C"/>
+    <w:lvl w:ilvl="0" w:tplc="008695CE">
+      <w:start w:val="1"/>
+      <w:numFmt w:val="decimal"/>
+      <w:lvlText w:val="%1."/>
+      <w:lvlJc w:val="left"/>
+      <w:pPr>
+        <w:ind w:left="720" w:hanging="360"/>
+      </w:pPr>
+      <w:rPr>
+        <w:rFonts w:hint="default"/>
+        <w:b/>
+        <w:i w:val="0"/>
+        <w:color w:val="auto"/>
+        <w:sz w:val="28"/>
+        <w:szCs w:val="28"/>
+      </w:rPr>
+    </w:lvl>
+    <w:lvl w:ilvl="1" w:tplc="040B0019" w:tentative="1">
+      <w:start w:val="1"/>
+      <w:numFmt w:val="lowerLetter"/>
+      <w:lvlText w:val="%2."/>
+      <w:lvlJc w:val="left"/>
+      <w:pPr>
+        <w:ind w:left="1440" w:hanging="360"/>
+      </w:pPr>
+    </w:lvl>
+    <w:lvl w:ilvl="2" w:tplc="040B001B" w:tentative="1">
+      <w:start w:val="1"/>
+      <w:numFmt w:val="lowerRoman"/>
+      <w:lvlText w:val="%3."/>
+      <w:lvlJc w:val="right"/>
+      <w:pPr>
+        <w:ind w:left="2160" w:hanging="180"/>
+      </w:pPr>
+    </w:lvl>
+    <w:lvl w:ilvl="3" w:tplc="040B000F" w:tentative="1">
+      <w:start w:val="1"/>
+      <w:numFmt w:val="decimal"/>
+      <w:lvlText w:val="%4."/>
+      <w:lvlJc w:val="left"/>
+      <w:pPr>
+        <w:ind w:left="2880" w:hanging="360"/>
+      </w:pPr>
+    </w:lvl>
+    <w:lvl w:ilvl="4" w:tplc="040B0019" w:tentative="1">
+      <w:start w:val="1"/>
+      <w:numFmt w:val="lowerLetter"/>
+      <w:lvlText w:val="%5."/>
+      <w:lvlJc w:val="left"/>
+      <w:pPr>
+        <w:ind w:left="3600" w:hanging="360"/>
+      </w:pPr>
+    </w:lvl>
+    <w:lvl w:ilvl="5" w:tplc="040B001B" w:tentative="1">
+      <w:start w:val="1"/>
+      <w:numFmt w:val="lowerRoman"/>
+      <w:lvlText w:val="%6."/>
+      <w:lvlJc w:val="right"/>
+      <w:pPr>
+        <w:ind w:left="4320" w:hanging="180"/>
+      </w:pPr>
+    </w:lvl>
+    <w:lvl w:ilvl="6" w:tplc="040B000F" w:tentative="1">
+      <w:start w:val="1"/>
+      <w:numFmt w:val="decimal"/>
+      <w:lvlText w:val="%7."/>
+      <w:lvlJc w:val="left"/>
+      <w:pPr>
+        <w:ind w:left="5040" w:hanging="360"/>
+      </w:pPr>
+    </w:lvl>
+    <w:lvl w:ilvl="7" w:tplc="040B0019" w:tentative="1">
+      <w:start w:val="1"/>
+      <w:numFmt w:val="lowerLetter"/>
+      <w:lvlText w:val="%8."/>
+      <w:lvlJc w:val="left"/>
+      <w:pPr>
+        <w:ind w:left="5760" w:hanging="360"/>
+      </w:pPr>
+    </w:lvl>
+    <w:lvl w:ilvl="8" w:tplc="040B001B" w:tentative="1">
+      <w:start w:val="1"/>
+      <w:numFmt w:val="lowerRoman"/>
+      <w:lvlText w:val="%9."/>
+      <w:lvlJc w:val="right"/>
+      <w:pPr>
+        <w:ind w:left="6480" w:hanging="180"/>
+      </w:pPr>
+    </w:lvl>
+  </w:abstractNum>
+  <w:abstractNum w:abstractNumId="7" w15:restartNumberingAfterBreak="0">
     <w:nsid w:val="367554E9"/>
     <w:multiLevelType w:val="hybridMultilevel"/>
     <w:tmpl w:val="B01493E4"/>
@@ -3854,7 +4605,7 @@
       </w:pPr>
     </w:lvl>
   </w:abstractNum>
-  <w:abstractNum w:abstractNumId="5" w15:restartNumberingAfterBreak="0">
+  <w:abstractNum w:abstractNumId="8" w15:restartNumberingAfterBreak="0">
     <w:nsid w:val="37822A4D"/>
     <w:multiLevelType w:val="hybridMultilevel"/>
     <w:tmpl w:val="F2C626FC"/>
@@ -3967,7 +4718,7 @@
       </w:rPr>
     </w:lvl>
   </w:abstractNum>
-  <w:abstractNum w:abstractNumId="6" w15:restartNumberingAfterBreak="0">
+  <w:abstractNum w:abstractNumId="9" w15:restartNumberingAfterBreak="0">
     <w:nsid w:val="38E160C4"/>
     <w:multiLevelType w:val="hybridMultilevel"/>
     <w:tmpl w:val="2940D664"/>
@@ -4080,7 +4831,7 @@
       </w:rPr>
     </w:lvl>
   </w:abstractNum>
-  <w:abstractNum w:abstractNumId="7" w15:restartNumberingAfterBreak="0">
+  <w:abstractNum w:abstractNumId="10" w15:restartNumberingAfterBreak="0">
     <w:nsid w:val="4F193F2C"/>
     <w:multiLevelType w:val="hybridMultilevel"/>
     <w:tmpl w:val="5986CD10"/>
@@ -4193,7 +4944,7 @@
       </w:rPr>
     </w:lvl>
   </w:abstractNum>
-  <w:abstractNum w:abstractNumId="8" w15:restartNumberingAfterBreak="0">
+  <w:abstractNum w:abstractNumId="11" w15:restartNumberingAfterBreak="0">
     <w:nsid w:val="5A0E1425"/>
     <w:multiLevelType w:val="hybridMultilevel"/>
     <w:tmpl w:val="FD425DE8"/>
@@ -4306,7 +5057,7 @@
       </w:rPr>
     </w:lvl>
   </w:abstractNum>
-  <w:abstractNum w:abstractNumId="9" w15:restartNumberingAfterBreak="0">
+  <w:abstractNum w:abstractNumId="12" w15:restartNumberingAfterBreak="0">
     <w:nsid w:val="5A372831"/>
     <w:multiLevelType w:val="hybridMultilevel"/>
     <w:tmpl w:val="EADA4118"/>
@@ -4418,7 +5169,7 @@
       </w:rPr>
     </w:lvl>
   </w:abstractNum>
-  <w:abstractNum w:abstractNumId="10" w15:restartNumberingAfterBreak="0">
+  <w:abstractNum w:abstractNumId="13" w15:restartNumberingAfterBreak="0">
     <w:nsid w:val="66452513"/>
     <w:multiLevelType w:val="hybridMultilevel"/>
     <w:tmpl w:val="E19A9222"/>
@@ -4531,7 +5282,7 @@
       </w:rPr>
     </w:lvl>
   </w:abstractNum>
-  <w:abstractNum w:abstractNumId="11" w15:restartNumberingAfterBreak="0">
+  <w:abstractNum w:abstractNumId="14" w15:restartNumberingAfterBreak="0">
     <w:nsid w:val="6C205BAC"/>
     <w:multiLevelType w:val="hybridMultilevel"/>
     <w:tmpl w:val="35E02E28"/>
@@ -4644,40 +5395,49 @@
     </w:lvl>
   </w:abstractNum>
   <w:num w:numId="1">
+    <w:abstractNumId w:val="12"/>
+  </w:num>
+  <w:num w:numId="2">
+    <w:abstractNumId w:val="1"/>
+  </w:num>
+  <w:num w:numId="3">
+    <w:abstractNumId w:val="5"/>
+  </w:num>
+  <w:num w:numId="4">
+    <w:abstractNumId w:val="8"/>
+  </w:num>
+  <w:num w:numId="5">
+    <w:abstractNumId w:val="7"/>
+  </w:num>
+  <w:num w:numId="6">
+    <w:abstractNumId w:val="2"/>
+  </w:num>
+  <w:num w:numId="7">
+    <w:abstractNumId w:val="11"/>
+  </w:num>
+  <w:num w:numId="8">
     <w:abstractNumId w:val="9"/>
   </w:num>
-  <w:num w:numId="2">
-    <w:abstractNumId w:val="0"/>
+  <w:num w:numId="9">
+    <w:abstractNumId w:val="13"/>
   </w:num>
-  <w:num w:numId="3">
+  <w:num w:numId="10">
+    <w:abstractNumId w:val="10"/>
+  </w:num>
+  <w:num w:numId="11">
+    <w:abstractNumId w:val="4"/>
+  </w:num>
+  <w:num w:numId="12">
+    <w:abstractNumId w:val="14"/>
+  </w:num>
+  <w:num w:numId="13">
+    <w:abstractNumId w:val="6"/>
+  </w:num>
+  <w:num w:numId="14">
     <w:abstractNumId w:val="3"/>
   </w:num>
-  <w:num w:numId="4">
-    <w:abstractNumId w:val="5"/>
-  </w:num>
-  <w:num w:numId="5">
-    <w:abstractNumId w:val="4"/>
-  </w:num>
-  <w:num w:numId="6">
-    <w:abstractNumId w:val="1"/>
-  </w:num>
-  <w:num w:numId="7">
-    <w:abstractNumId w:val="8"/>
-  </w:num>
-  <w:num w:numId="8">
-    <w:abstractNumId w:val="6"/>
-  </w:num>
-  <w:num w:numId="9">
-    <w:abstractNumId w:val="10"/>
-  </w:num>
-  <w:num w:numId="10">
-    <w:abstractNumId w:val="7"/>
-  </w:num>
-  <w:num w:numId="11">
-    <w:abstractNumId w:val="2"/>
-  </w:num>
-  <w:num w:numId="12">
-    <w:abstractNumId w:val="11"/>
+  <w:num w:numId="15">
+    <w:abstractNumId w:val="0"/>
   </w:num>
 </w:numbering>
 </file>

</xml_diff>